<commit_message>
lab4. part of doc
</commit_message>
<xml_diff>
--- a/ІТ_04_Коновальчук_А_Лаб_4.docx
+++ b/ІТ_04_Коновальчук_А_Лаб_4.docx
@@ -624,7 +624,7 @@
     </w:p>
     <w:tbl>
       <w:tblPr>
-        <w:tblStyle w:val="5"/>
+        <w:tblStyle w:val="6"/>
         <w:tblW w:w="0" w:type="auto"/>
         <w:jc w:val="center"/>
         <w:tblLayout w:type="fixed"/>
@@ -1155,6 +1155,15 @@
         </w:rPr>
         <w:t xml:space="preserve"> </w:t>
       </w:r>
+      <w:r>
+        <w:rPr>
+          <w:rFonts w:hint="default" w:ascii="Times New Roman" w:hAnsi="Times New Roman"/>
+          <w:sz w:val="28"/>
+          <w:szCs w:val="28"/>
+          <w:lang w:val="uk-UA"/>
+        </w:rPr>
+        <w:t>Побудуйте алгоритм статистичного аналізу тексту та визначте характеристики випадкової величини «довжина слова в символах» з використанням ForkJoinFramework. Дослідіть побудований алгоритм аналізу текстових документів на ефективність експериментально.</w:t>
+      </w:r>
     </w:p>
     <w:p>
       <w:pPr>
@@ -1223,17 +1232,287 @@
     </w:p>
     <w:p>
       <w:pPr>
-        <w:pStyle w:val="6"/>
-        <w:bidi w:val="0"/>
-        <w:rPr>
-          <w:rFonts w:hint="default"/>
-          <w:lang w:val="uk-UA"/>
-        </w:rPr>
-      </w:pPr>
-    </w:p>
-    <w:p>
-      <w:pPr>
-        <w:pStyle w:val="6"/>
+        <w:pStyle w:val="7"/>
+        <w:bidi w:val="0"/>
+        <w:rPr>
+          <w:rFonts w:hint="default"/>
+          <w:lang w:val="uk-UA"/>
+        </w:rPr>
+      </w:pPr>
+      <w:r>
+        <w:rPr>
+          <w:rFonts w:hint="default"/>
+          <w:lang w:val="uk-UA"/>
+        </w:rPr>
+        <w:t>Для виконання завдання нам потрібно проробити наступні дії:</w:t>
+      </w:r>
+    </w:p>
+    <w:p>
+      <w:pPr>
+        <w:pStyle w:val="7"/>
+        <w:numPr>
+          <w:ilvl w:val="0"/>
+          <w:numId w:val="1"/>
+        </w:numPr>
+        <w:bidi w:val="0"/>
+        <w:ind w:left="425" w:leftChars="0" w:hanging="425" w:firstLineChars="0"/>
+        <w:rPr>
+          <w:rFonts w:hint="default"/>
+          <w:lang w:val="uk-UA"/>
+        </w:rPr>
+      </w:pPr>
+      <w:r>
+        <w:rPr>
+          <w:rFonts w:hint="default"/>
+          <w:lang w:val="uk-UA"/>
+        </w:rPr>
+        <w:t>Прочитати файл з певним текстом.</w:t>
+      </w:r>
+    </w:p>
+    <w:p>
+      <w:pPr>
+        <w:pStyle w:val="7"/>
+        <w:numPr>
+          <w:ilvl w:val="0"/>
+          <w:numId w:val="1"/>
+        </w:numPr>
+        <w:bidi w:val="0"/>
+        <w:ind w:left="425" w:leftChars="0" w:hanging="425" w:firstLineChars="0"/>
+        <w:rPr>
+          <w:rFonts w:hint="default"/>
+          <w:lang w:val="uk-UA"/>
+        </w:rPr>
+      </w:pPr>
+      <w:r>
+        <w:rPr>
+          <w:rFonts w:hint="default"/>
+          <w:lang w:val="uk-UA"/>
+        </w:rPr>
+        <w:t>Розбити текст на окремі слова, використовуючи пробіли і знаки пунктуації.</w:t>
+      </w:r>
+    </w:p>
+    <w:p>
+      <w:pPr>
+        <w:pStyle w:val="7"/>
+        <w:numPr>
+          <w:ilvl w:val="0"/>
+          <w:numId w:val="1"/>
+        </w:numPr>
+        <w:bidi w:val="0"/>
+        <w:ind w:left="425" w:leftChars="0" w:hanging="425" w:firstLineChars="0"/>
+        <w:rPr>
+          <w:rFonts w:hint="default"/>
+          <w:lang w:val="uk-UA"/>
+        </w:rPr>
+      </w:pPr>
+      <w:r>
+        <w:rPr>
+          <w:rFonts w:hint="default"/>
+          <w:lang w:val="uk-UA"/>
+        </w:rPr>
+        <w:t>Реалізувати стандартний алгоритм підрахунку слів.</w:t>
+      </w:r>
+    </w:p>
+    <w:p>
+      <w:pPr>
+        <w:pStyle w:val="7"/>
+        <w:numPr>
+          <w:ilvl w:val="0"/>
+          <w:numId w:val="1"/>
+        </w:numPr>
+        <w:bidi w:val="0"/>
+        <w:ind w:left="425" w:leftChars="0" w:hanging="425" w:firstLineChars="0"/>
+        <w:rPr>
+          <w:rFonts w:hint="default"/>
+          <w:lang w:val="uk-UA"/>
+        </w:rPr>
+      </w:pPr>
+      <w:r>
+        <w:rPr>
+          <w:rFonts w:hint="default"/>
+          <w:lang w:val="uk-UA"/>
+        </w:rPr>
+        <w:t xml:space="preserve">Реалізувати клас оптимізованого алгоритму з </w:t>
+      </w:r>
+      <w:r>
+        <w:rPr>
+          <w:rFonts w:hint="default"/>
+          <w:lang w:val="en-US"/>
+        </w:rPr>
+        <w:t>ForkJoin.</w:t>
+      </w:r>
+    </w:p>
+    <w:p>
+      <w:pPr>
+        <w:pStyle w:val="7"/>
+        <w:numPr>
+          <w:ilvl w:val="0"/>
+          <w:numId w:val="1"/>
+        </w:numPr>
+        <w:bidi w:val="0"/>
+        <w:ind w:left="425" w:leftChars="0" w:hanging="425" w:firstLineChars="0"/>
+        <w:rPr>
+          <w:rFonts w:hint="default"/>
+          <w:lang w:val="uk-UA"/>
+        </w:rPr>
+      </w:pPr>
+      <w:r>
+        <w:rPr>
+          <w:rFonts w:hint="default"/>
+          <w:lang w:val="uk-UA"/>
+        </w:rPr>
+        <w:t>Підрахувати різницю швидкості роботи алгоритмів.</w:t>
+      </w:r>
+    </w:p>
+    <w:p>
+      <w:pPr>
+        <w:pStyle w:val="7"/>
+        <w:numPr>
+          <w:ilvl w:val="0"/>
+          <w:numId w:val="1"/>
+        </w:numPr>
+        <w:bidi w:val="0"/>
+        <w:ind w:left="425" w:leftChars="0" w:hanging="425" w:firstLineChars="0"/>
+        <w:rPr>
+          <w:rFonts w:hint="default"/>
+          <w:lang w:val="uk-UA"/>
+        </w:rPr>
+      </w:pPr>
+      <w:r>
+        <w:rPr>
+          <w:rFonts w:hint="default"/>
+          <w:lang w:val="uk-UA"/>
+        </w:rPr>
+        <w:t>Підрахувати кількість слів та унікальних слів.</w:t>
+      </w:r>
+    </w:p>
+    <w:p>
+      <w:pPr>
+        <w:pStyle w:val="7"/>
+        <w:numPr>
+          <w:ilvl w:val="0"/>
+          <w:numId w:val="1"/>
+        </w:numPr>
+        <w:bidi w:val="0"/>
+        <w:ind w:left="425" w:leftChars="0" w:hanging="425" w:firstLineChars="0"/>
+        <w:rPr>
+          <w:rFonts w:hint="default"/>
+          <w:lang w:val="uk-UA"/>
+        </w:rPr>
+      </w:pPr>
+      <w:r>
+        <w:rPr>
+          <w:rFonts w:hint="default"/>
+          <w:lang w:val="uk-UA"/>
+        </w:rPr>
+        <w:t>Для кожного слова визначити його довжину в символах</w:t>
+      </w:r>
+      <w:r>
+        <w:rPr>
+          <w:rFonts w:hint="default"/>
+          <w:lang w:val="en-US"/>
+        </w:rPr>
+        <w:t xml:space="preserve"> </w:t>
+      </w:r>
+      <w:r>
+        <w:rPr>
+          <w:rFonts w:hint="default"/>
+          <w:lang w:val="uk-UA"/>
+        </w:rPr>
+        <w:t>та створити словник з цими значеннями.</w:t>
+      </w:r>
+    </w:p>
+    <w:p>
+      <w:pPr>
+        <w:pStyle w:val="7"/>
+        <w:numPr>
+          <w:ilvl w:val="0"/>
+          <w:numId w:val="1"/>
+        </w:numPr>
+        <w:bidi w:val="0"/>
+        <w:ind w:left="425" w:leftChars="0" w:hanging="425" w:firstLineChars="0"/>
+        <w:rPr>
+          <w:rFonts w:hint="default"/>
+          <w:lang w:val="uk-UA"/>
+        </w:rPr>
+      </w:pPr>
+      <w:r>
+        <w:rPr>
+          <w:rFonts w:hint="default"/>
+          <w:lang w:val="uk-UA"/>
+        </w:rPr>
+        <w:t>Обчислити середню довжину слова в символах (математичне очікування).</w:t>
+      </w:r>
+    </w:p>
+    <w:p>
+      <w:pPr>
+        <w:pStyle w:val="7"/>
+        <w:numPr>
+          <w:ilvl w:val="0"/>
+          <w:numId w:val="1"/>
+        </w:numPr>
+        <w:bidi w:val="0"/>
+        <w:ind w:left="425" w:leftChars="0" w:hanging="425" w:firstLineChars="0"/>
+        <w:rPr>
+          <w:rFonts w:hint="default"/>
+          <w:lang w:val="uk-UA"/>
+        </w:rPr>
+      </w:pPr>
+      <w:r>
+        <w:rPr>
+          <w:rFonts w:hint="default"/>
+          <w:lang w:val="uk-UA"/>
+        </w:rPr>
+        <w:t>Обчислити розмах.</w:t>
+      </w:r>
+    </w:p>
+    <w:p>
+      <w:pPr>
+        <w:pStyle w:val="7"/>
+        <w:numPr>
+          <w:ilvl w:val="0"/>
+          <w:numId w:val="1"/>
+        </w:numPr>
+        <w:bidi w:val="0"/>
+        <w:ind w:left="425" w:leftChars="0" w:hanging="425" w:firstLineChars="0"/>
+        <w:rPr>
+          <w:rFonts w:hint="default"/>
+          <w:lang w:val="uk-UA"/>
+        </w:rPr>
+      </w:pPr>
+      <w:r>
+        <w:rPr>
+          <w:rFonts w:hint="default"/>
+          <w:lang w:val="uk-UA"/>
+        </w:rPr>
+        <w:t>Обчистити дисперсію.</w:t>
+      </w:r>
+    </w:p>
+    <w:p>
+      <w:pPr>
+        <w:pStyle w:val="7"/>
+        <w:numPr>
+          <w:ilvl w:val="0"/>
+          <w:numId w:val="1"/>
+        </w:numPr>
+        <w:bidi w:val="0"/>
+        <w:ind w:left="425" w:leftChars="0" w:hanging="425" w:firstLineChars="0"/>
+        <w:rPr>
+          <w:rFonts w:hint="default"/>
+          <w:lang w:val="uk-UA"/>
+        </w:rPr>
+      </w:pPr>
+      <w:r>
+        <w:rPr>
+          <w:rFonts w:hint="default"/>
+          <w:lang w:val="uk-UA"/>
+        </w:rPr>
+        <w:t>Обчислити стандартне відхилення.</w:t>
+      </w:r>
+    </w:p>
+    <w:p>
+      <w:pPr>
+        <w:pStyle w:val="7"/>
         <w:bidi w:val="0"/>
         <w:rPr>
           <w:rFonts w:hint="default"/>
@@ -1283,136 +1562,164 @@
     </w:p>
     <w:p>
       <w:pPr>
-        <w:pStyle w:val="6"/>
-        <w:bidi w:val="0"/>
-        <w:rPr>
-          <w:rFonts w:hint="default"/>
-          <w:lang w:val="uk-UA"/>
-        </w:rPr>
-      </w:pPr>
-    </w:p>
-    <w:p>
-      <w:pPr>
-        <w:pStyle w:val="8"/>
-        <w:bidi w:val="0"/>
-      </w:pPr>
-    </w:p>
-    <w:p>
-      <w:pPr>
-        <w:pStyle w:val="6"/>
-        <w:bidi w:val="0"/>
-        <w:ind w:left="0" w:leftChars="0" w:firstLine="0" w:firstLineChars="0"/>
-        <w:jc w:val="center"/>
-        <w:rPr>
-          <w:rFonts w:hint="default"/>
-          <w:lang w:val="uk-UA"/>
-        </w:rPr>
-      </w:pPr>
-      <w:r>
-        <w:rPr>
-          <w:lang w:val="uk-UA"/>
-        </w:rPr>
-        <w:t>Рисунок</w:t>
-      </w:r>
-      <w:r>
-        <w:rPr>
-          <w:rFonts w:hint="default"/>
-          <w:lang w:val="uk-UA"/>
-        </w:rPr>
-        <w:t xml:space="preserve"> 1 – </w:t>
-      </w:r>
-    </w:p>
-    <w:p>
-      <w:pPr>
-        <w:pStyle w:val="6"/>
-        <w:bidi w:val="0"/>
-        <w:rPr>
-          <w:rFonts w:hint="default"/>
-          <w:lang w:val="uk-UA"/>
-        </w:rPr>
-      </w:pPr>
-    </w:p>
-    <w:p>
-      <w:pPr>
-        <w:pStyle w:val="6"/>
-        <w:bidi w:val="0"/>
-        <w:rPr>
-          <w:rFonts w:hint="default"/>
-          <w:i/>
-          <w:iCs/>
-          <w:lang w:val="uk-UA"/>
-        </w:rPr>
-      </w:pPr>
-      <w:r>
-        <w:rPr>
-          <w:rFonts w:hint="default"/>
-          <w:i/>
-          <w:iCs/>
-          <w:lang w:val="uk-UA"/>
-        </w:rPr>
-        <w:t>Спостереження, результати, висновки:</w:t>
-      </w:r>
-    </w:p>
-    <w:p>
-      <w:pPr>
-        <w:pStyle w:val="6"/>
-        <w:bidi w:val="0"/>
-        <w:rPr>
-          <w:rFonts w:hint="default"/>
-          <w:lang w:val="uk-UA"/>
-        </w:rPr>
-      </w:pPr>
-      <w:r>
-        <w:rPr>
-          <w:rFonts w:hint="default"/>
-          <w:lang w:val="uk-UA"/>
-        </w:rPr>
-        <w:t xml:space="preserve">Бачимо прискорення програми, з використанням </w:t>
-      </w:r>
-      <w:r>
-        <w:rPr>
-          <w:rFonts w:hint="default" w:ascii="Times New Roman" w:hAnsi="Times New Roman"/>
-          <w:sz w:val="28"/>
-          <w:szCs w:val="28"/>
-          <w:lang w:val="uk-UA"/>
-        </w:rPr>
-        <w:t>ForkJoinFramework</w:t>
+        <w:pStyle w:val="7"/>
+        <w:bidi w:val="0"/>
+        <w:rPr>
+          <w:rFonts w:hint="default"/>
+          <w:lang w:val="uk-UA"/>
+        </w:rPr>
+      </w:pPr>
+      <w:r>
+        <w:rPr>
+          <w:rFonts w:hint="default"/>
+          <w:lang w:val="uk-UA"/>
+        </w:rPr>
+        <w:t xml:space="preserve">Суть оптимізованого алгоритму дуже проста. По-перше, імлементуємо клас, що розширяє клас </w:t>
+      </w:r>
+      <w:r>
+        <w:t>RecursiveTask</w:t>
+      </w:r>
+      <w:r>
+        <w:rPr>
+          <w:rFonts w:hint="default"/>
+          <w:lang w:val="uk-UA"/>
+        </w:rPr>
+        <w:t xml:space="preserve"> та перевизначимо метод </w:t>
       </w:r>
       <w:r>
         <w:rPr>
           <w:rFonts w:hint="default"/>
           <w:lang w:val="en-US"/>
         </w:rPr>
-        <w:t xml:space="preserve">. </w:t>
-      </w:r>
-      <w:r>
-        <w:rPr>
-          <w:rFonts w:hint="default"/>
-          <w:lang w:val="uk-UA"/>
-        </w:rPr>
-        <w:t>Програма працює дуже швидко (вимірюється у мікросекундах), і тому при повторних тестах різниця може бути різною. В основному сповільнюється робота звичайного алгоритму, а пришвидшений метод коливається з невеликими значеннями. Пов’язано це все з роботою процесора і іншими процесами які він обробляє в цей момент.</w:t>
-      </w:r>
-      <w:bookmarkStart w:id="0" w:name="_GoBack"/>
-      <w:bookmarkEnd w:id="0"/>
-    </w:p>
-    <w:p>
-      <w:pPr>
-        <w:pStyle w:val="8"/>
+        <w:t>compute</w:t>
+      </w:r>
+      <w:r>
+        <w:rPr>
+          <w:rFonts w:hint="default"/>
+          <w:lang w:val="uk-UA"/>
+        </w:rPr>
+        <w:t>.</w:t>
+      </w:r>
+      <w:r>
+        <w:rPr>
+          <w:rFonts w:hint="default"/>
+          <w:lang w:val="en-US"/>
+        </w:rPr>
+        <w:t xml:space="preserve"> </w:t>
+      </w:r>
+      <w:r>
+        <w:rPr>
+          <w:rFonts w:hint="default"/>
+          <w:lang w:val="uk-UA"/>
+        </w:rPr>
+        <w:t xml:space="preserve">Створимо додатковий метод createSubtasks, який рекурсивно буде розбивати набір слів навпіл. Методом invokeAll паралельно виконуємо усі </w:t>
+      </w:r>
+      <w:r>
+        <w:rPr>
+          <w:rFonts w:hint="default"/>
+          <w:lang w:val="en-US"/>
+        </w:rPr>
+        <w:t xml:space="preserve">subtasks </w:t>
+      </w:r>
+      <w:r>
+        <w:rPr>
+          <w:rFonts w:hint="default"/>
+          <w:lang w:val="uk-UA"/>
+        </w:rPr>
+        <w:t>(під-задачі). Обчислюємо довжини слів та заносимо їх у словник.</w:t>
+      </w:r>
+    </w:p>
+    <w:p>
+      <w:pPr>
+        <w:pStyle w:val="7"/>
+        <w:bidi w:val="0"/>
+        <w:rPr>
+          <w:rFonts w:hint="default"/>
+          <w:lang w:val="uk-UA"/>
+        </w:rPr>
+      </w:pPr>
+      <w:r>
+        <w:rPr>
+          <w:rFonts w:hint="default"/>
+          <w:lang w:val="uk-UA"/>
+        </w:rPr>
+        <w:t xml:space="preserve">Створюємо пул потоків </w:t>
+      </w:r>
+      <w:r>
+        <w:rPr>
+          <w:rFonts w:hint="default"/>
+          <w:lang w:val="en-US"/>
+        </w:rPr>
+        <w:t>ForkJoin</w:t>
+      </w:r>
+      <w:r>
+        <w:rPr>
+          <w:rFonts w:hint="default"/>
+          <w:lang w:val="uk-UA"/>
+        </w:rPr>
+        <w:t xml:space="preserve"> та</w:t>
+      </w:r>
+      <w:r>
+        <w:rPr>
+          <w:rFonts w:hint="default"/>
+          <w:lang w:val="en-US"/>
+        </w:rPr>
+        <w:t xml:space="preserve"> </w:t>
+      </w:r>
+      <w:r>
+        <w:rPr>
+          <w:rFonts w:hint="default"/>
+          <w:lang w:val="uk-UA"/>
+        </w:rPr>
+        <w:t xml:space="preserve">сабмітимо </w:t>
+      </w:r>
+      <w:r>
+        <w:rPr>
+          <w:rFonts w:hint="default"/>
+          <w:lang w:val="en-US"/>
+        </w:rPr>
+        <w:t>(submit)</w:t>
+      </w:r>
+      <w:r>
+        <w:rPr>
+          <w:rFonts w:hint="default"/>
+          <w:lang w:val="uk-UA"/>
+        </w:rPr>
+        <w:t xml:space="preserve"> об’єкт описаного вище класу. Опісля порівнюємо алгоритми та визначаємо характеристики випадкової величини.</w:t>
+      </w:r>
+    </w:p>
+    <w:p>
+      <w:pPr>
+        <w:pStyle w:val="7"/>
+        <w:bidi w:val="0"/>
+        <w:rPr>
+          <w:rFonts w:hint="default"/>
+          <w:lang w:val="uk-UA"/>
+        </w:rPr>
+      </w:pPr>
+    </w:p>
+    <w:p>
+      <w:pPr>
+        <w:pStyle w:val="9"/>
         <w:bidi w:val="0"/>
       </w:pPr>
       <w:r>
         <w:drawing>
           <wp:inline distT="0" distB="0" distL="114300" distR="114300">
-            <wp:extent cx="2339975" cy="1619885"/>
-            <wp:effectExtent l="0" t="0" r="6985" b="10795"/>
-            <wp:docPr id="5" name="Picture 5"/>
-            <wp:cNvGraphicFramePr/>
+            <wp:extent cx="3599815" cy="4478020"/>
+            <wp:effectExtent l="0" t="0" r="12065" b="2540"/>
+            <wp:docPr id="1" name="Picture 1"/>
+            <wp:cNvGraphicFramePr>
+              <a:graphicFrameLocks xmlns:a="http://schemas.openxmlformats.org/drawingml/2006/main" noChangeAspect="1"/>
+            </wp:cNvGraphicFramePr>
             <a:graphic xmlns:a="http://schemas.openxmlformats.org/drawingml/2006/main">
               <a:graphicData uri="http://schemas.openxmlformats.org/drawingml/2006/picture">
                 <pic:pic xmlns:pic="http://schemas.openxmlformats.org/drawingml/2006/picture">
                   <pic:nvPicPr>
-                    <pic:cNvPr id="5" name="Picture 5"/>
-                    <pic:cNvPicPr/>
+                    <pic:cNvPr id="1" name="Picture 1"/>
+                    <pic:cNvPicPr>
+                      <a:picLocks noChangeAspect="1"/>
+                    </pic:cNvPicPr>
                   </pic:nvPicPr>
                   <pic:blipFill>
                     <a:blip r:embed="rId4"/>
@@ -1423,7 +1730,7 @@
                   <pic:spPr>
                     <a:xfrm>
                       <a:off x="0" y="0"/>
-                      <a:ext cx="2339975" cy="1619885"/>
+                      <a:ext cx="3599815" cy="4478020"/>
                     </a:xfrm>
                     <a:prstGeom prst="rect">
                       <a:avLst/>
@@ -1439,23 +1746,98 @@
           </wp:inline>
         </w:drawing>
       </w:r>
+    </w:p>
+    <w:p>
+      <w:pPr>
+        <w:pStyle w:val="7"/>
+        <w:bidi w:val="0"/>
+        <w:ind w:left="0" w:leftChars="0" w:firstLine="0" w:firstLineChars="0"/>
+        <w:jc w:val="center"/>
+        <w:rPr>
+          <w:rFonts w:hint="default"/>
+          <w:lang w:val="uk-UA"/>
+        </w:rPr>
+      </w:pPr>
+      <w:r>
+        <w:rPr>
+          <w:lang w:val="uk-UA"/>
+        </w:rPr>
+        <w:t>Рисунок</w:t>
+      </w:r>
+      <w:r>
+        <w:rPr>
+          <w:rFonts w:hint="default"/>
+          <w:lang w:val="uk-UA"/>
+        </w:rPr>
+        <w:t xml:space="preserve"> 1 – Методи </w:t>
+      </w:r>
+      <w:r>
+        <w:rPr>
+          <w:rFonts w:hint="default"/>
+          <w:lang w:val="en-US"/>
+        </w:rPr>
+        <w:t xml:space="preserve">compute </w:t>
+      </w:r>
+      <w:r>
+        <w:rPr>
+          <w:rFonts w:hint="default"/>
+          <w:lang w:val="uk-UA"/>
+        </w:rPr>
+        <w:t xml:space="preserve">та </w:t>
+      </w:r>
+      <w:r>
+        <w:rPr>
+          <w:rFonts w:hint="default"/>
+          <w:lang w:val="en-US"/>
+        </w:rPr>
+        <w:t xml:space="preserve">createSubtask </w:t>
+      </w:r>
+      <w:r>
+        <w:rPr>
+          <w:rFonts w:hint="default"/>
+          <w:lang w:val="uk-UA"/>
+        </w:rPr>
+        <w:t>оптимізованого методу</w:t>
+      </w:r>
+    </w:p>
+    <w:p>
+      <w:pPr>
+        <w:pStyle w:val="7"/>
+        <w:bidi w:val="0"/>
+        <w:ind w:left="0" w:leftChars="0" w:firstLine="0" w:firstLineChars="0"/>
+        <w:jc w:val="center"/>
+        <w:rPr>
+          <w:rFonts w:hint="default"/>
+          <w:lang w:val="uk-UA"/>
+        </w:rPr>
+      </w:pPr>
+    </w:p>
+    <w:p>
+      <w:pPr>
+        <w:pStyle w:val="9"/>
+        <w:bidi w:val="0"/>
+      </w:pPr>
       <w:r>
         <w:drawing>
           <wp:inline distT="0" distB="0" distL="114300" distR="114300">
-            <wp:extent cx="2339975" cy="1619885"/>
-            <wp:effectExtent l="0" t="0" r="6985" b="10795"/>
-            <wp:docPr id="7" name="Picture 7"/>
-            <wp:cNvGraphicFramePr/>
+            <wp:extent cx="4679950" cy="1784350"/>
+            <wp:effectExtent l="0" t="0" r="13970" b="13970"/>
+            <wp:docPr id="2" name="Picture 2"/>
+            <wp:cNvGraphicFramePr>
+              <a:graphicFrameLocks xmlns:a="http://schemas.openxmlformats.org/drawingml/2006/main" noChangeAspect="1"/>
+            </wp:cNvGraphicFramePr>
             <a:graphic xmlns:a="http://schemas.openxmlformats.org/drawingml/2006/main">
               <a:graphicData uri="http://schemas.openxmlformats.org/drawingml/2006/picture">
                 <pic:pic xmlns:pic="http://schemas.openxmlformats.org/drawingml/2006/picture">
                   <pic:nvPicPr>
-                    <pic:cNvPr id="7" name="Picture 7"/>
-                    <pic:cNvPicPr/>
+                    <pic:cNvPr id="2" name="Picture 2"/>
+                    <pic:cNvPicPr>
+                      <a:picLocks noChangeAspect="1"/>
+                    </pic:cNvPicPr>
                   </pic:nvPicPr>
                   <pic:blipFill>
                     <a:blip r:embed="rId5"/>
-                    <a:srcRect b="2766"/>
+                    <a:srcRect t="53646"/>
                     <a:stretch>
                       <a:fillRect/>
                     </a:stretch>
@@ -1463,7 +1845,7 @@
                   <pic:spPr>
                     <a:xfrm>
                       <a:off x="0" y="0"/>
-                      <a:ext cx="2339975" cy="1619885"/>
+                      <a:ext cx="4679950" cy="1784350"/>
                     </a:xfrm>
                     <a:prstGeom prst="rect">
                       <a:avLst/>
@@ -1479,18 +1861,125 @@
           </wp:inline>
         </w:drawing>
       </w:r>
+    </w:p>
+    <w:p>
+      <w:pPr>
+        <w:pStyle w:val="7"/>
+        <w:bidi w:val="0"/>
+        <w:ind w:left="0" w:leftChars="0" w:firstLine="0" w:firstLineChars="0"/>
+        <w:jc w:val="center"/>
+        <w:rPr>
+          <w:rFonts w:hint="default"/>
+          <w:lang w:val="uk-UA"/>
+        </w:rPr>
+      </w:pPr>
+      <w:r>
+        <w:rPr>
+          <w:lang w:val="uk-UA"/>
+        </w:rPr>
+        <w:t>Рисунок</w:t>
+      </w:r>
+      <w:r>
+        <w:rPr>
+          <w:rFonts w:hint="default"/>
+          <w:lang w:val="uk-UA"/>
+        </w:rPr>
+        <w:t xml:space="preserve"> 2 – Підрахунок характеристики випадкової величини</w:t>
+      </w:r>
+    </w:p>
+    <w:p>
+      <w:pPr>
+        <w:rPr>
+          <w:rFonts w:hint="default"/>
+          <w:lang w:val="uk-UA"/>
+        </w:rPr>
+      </w:pPr>
+      <w:r>
+        <w:rPr>
+          <w:rFonts w:hint="default"/>
+          <w:lang w:val="uk-UA"/>
+        </w:rPr>
+        <w:br w:type="page"/>
+      </w:r>
+    </w:p>
+    <w:p>
+      <w:pPr>
+        <w:pStyle w:val="7"/>
+        <w:bidi w:val="0"/>
+        <w:rPr>
+          <w:rFonts w:hint="default"/>
+          <w:i/>
+          <w:iCs/>
+          <w:lang w:val="uk-UA"/>
+        </w:rPr>
+      </w:pPr>
+      <w:r>
+        <w:rPr>
+          <w:rFonts w:hint="default"/>
+          <w:i/>
+          <w:iCs/>
+          <w:lang w:val="uk-UA"/>
+        </w:rPr>
+        <w:t>Спостереження, результати, висновки:</w:t>
+      </w:r>
+    </w:p>
+    <w:p>
+      <w:pPr>
+        <w:pStyle w:val="7"/>
+        <w:bidi w:val="0"/>
+        <w:rPr>
+          <w:rFonts w:hint="default"/>
+          <w:lang w:val="uk-UA"/>
+        </w:rPr>
+      </w:pPr>
+      <w:r>
+        <w:rPr>
+          <w:rFonts w:hint="default"/>
+          <w:lang w:val="uk-UA"/>
+        </w:rPr>
+        <w:t xml:space="preserve">Бачимо прискорення програми, з використанням </w:t>
+      </w:r>
+      <w:r>
+        <w:rPr>
+          <w:rFonts w:hint="default" w:ascii="Times New Roman" w:hAnsi="Times New Roman"/>
+          <w:sz w:val="28"/>
+          <w:szCs w:val="28"/>
+          <w:lang w:val="uk-UA"/>
+        </w:rPr>
+        <w:t>ForkJoinFramework</w:t>
+      </w:r>
+      <w:r>
+        <w:rPr>
+          <w:rFonts w:hint="default"/>
+          <w:lang w:val="en-US"/>
+        </w:rPr>
+        <w:t xml:space="preserve">. </w:t>
+      </w:r>
+      <w:r>
+        <w:rPr>
+          <w:rFonts w:hint="default"/>
+          <w:lang w:val="uk-UA"/>
+        </w:rPr>
+        <w:t>Програма працює дуже швидко (вимірюється у мікросекундах), і тому при повторних тестах різниця може бути різною. В основному сповільнюється робота звичайного алгоритму, а пришвидшений метод коливається з невеликими значеннями. Пов’язано це все з роботою процесора і іншими процесами які він обробляє в цей момент.</w:t>
+      </w:r>
+    </w:p>
+    <w:p>
+      <w:pPr>
+        <w:pStyle w:val="9"/>
+        <w:bidi w:val="0"/>
+      </w:pPr>
       <w:r>
         <w:drawing>
           <wp:inline distT="0" distB="0" distL="114300" distR="114300">
             <wp:extent cx="2339975" cy="1619885"/>
             <wp:effectExtent l="0" t="0" r="6985" b="10795"/>
-            <wp:docPr id="6" name="Picture 6"/>
+            <wp:docPr id="5" name="Picture 5"/>
             <wp:cNvGraphicFramePr/>
             <a:graphic xmlns:a="http://schemas.openxmlformats.org/drawingml/2006/main">
               <a:graphicData uri="http://schemas.openxmlformats.org/drawingml/2006/picture">
                 <pic:pic xmlns:pic="http://schemas.openxmlformats.org/drawingml/2006/picture">
                   <pic:nvPicPr>
-                    <pic:cNvPr id="6" name="Picture 6"/>
+                    <pic:cNvPr id="5" name="Picture 5"/>
                     <pic:cNvPicPr/>
                   </pic:nvPicPr>
                   <pic:blipFill>
@@ -1523,6 +2012,85 @@
           <wp:inline distT="0" distB="0" distL="114300" distR="114300">
             <wp:extent cx="2339975" cy="1619885"/>
             <wp:effectExtent l="0" t="0" r="6985" b="10795"/>
+            <wp:docPr id="7" name="Picture 7"/>
+            <wp:cNvGraphicFramePr/>
+            <a:graphic xmlns:a="http://schemas.openxmlformats.org/drawingml/2006/main">
+              <a:graphicData uri="http://schemas.openxmlformats.org/drawingml/2006/picture">
+                <pic:pic xmlns:pic="http://schemas.openxmlformats.org/drawingml/2006/picture">
+                  <pic:nvPicPr>
+                    <pic:cNvPr id="7" name="Picture 7"/>
+                    <pic:cNvPicPr/>
+                  </pic:nvPicPr>
+                  <pic:blipFill>
+                    <a:blip r:embed="rId7"/>
+                    <a:srcRect b="2766"/>
+                    <a:stretch>
+                      <a:fillRect/>
+                    </a:stretch>
+                  </pic:blipFill>
+                  <pic:spPr>
+                    <a:xfrm>
+                      <a:off x="0" y="0"/>
+                      <a:ext cx="2339975" cy="1619885"/>
+                    </a:xfrm>
+                    <a:prstGeom prst="rect">
+                      <a:avLst/>
+                    </a:prstGeom>
+                    <a:noFill/>
+                    <a:ln>
+                      <a:noFill/>
+                    </a:ln>
+                  </pic:spPr>
+                </pic:pic>
+              </a:graphicData>
+            </a:graphic>
+          </wp:inline>
+        </w:drawing>
+      </w:r>
+      <w:r>
+        <w:drawing>
+          <wp:inline distT="0" distB="0" distL="114300" distR="114300">
+            <wp:extent cx="2339975" cy="1619885"/>
+            <wp:effectExtent l="0" t="0" r="6985" b="10795"/>
+            <wp:docPr id="6" name="Picture 6"/>
+            <wp:cNvGraphicFramePr/>
+            <a:graphic xmlns:a="http://schemas.openxmlformats.org/drawingml/2006/main">
+              <a:graphicData uri="http://schemas.openxmlformats.org/drawingml/2006/picture">
+                <pic:pic xmlns:pic="http://schemas.openxmlformats.org/drawingml/2006/picture">
+                  <pic:nvPicPr>
+                    <pic:cNvPr id="6" name="Picture 6"/>
+                    <pic:cNvPicPr/>
+                  </pic:nvPicPr>
+                  <pic:blipFill>
+                    <a:blip r:embed="rId8"/>
+                    <a:stretch>
+                      <a:fillRect/>
+                    </a:stretch>
+                  </pic:blipFill>
+                  <pic:spPr>
+                    <a:xfrm>
+                      <a:off x="0" y="0"/>
+                      <a:ext cx="2339975" cy="1619885"/>
+                    </a:xfrm>
+                    <a:prstGeom prst="rect">
+                      <a:avLst/>
+                    </a:prstGeom>
+                    <a:noFill/>
+                    <a:ln>
+                      <a:noFill/>
+                    </a:ln>
+                  </pic:spPr>
+                </pic:pic>
+              </a:graphicData>
+            </a:graphic>
+          </wp:inline>
+        </w:drawing>
+      </w:r>
+      <w:r>
+        <w:drawing>
+          <wp:inline distT="0" distB="0" distL="114300" distR="114300">
+            <wp:extent cx="2339975" cy="1619885"/>
+            <wp:effectExtent l="0" t="0" r="6985" b="10795"/>
             <wp:docPr id="8" name="Picture 8"/>
             <wp:cNvGraphicFramePr/>
             <a:graphic xmlns:a="http://schemas.openxmlformats.org/drawingml/2006/main">
@@ -1533,7 +2101,7 @@
                     <pic:cNvPicPr/>
                   </pic:nvPicPr>
                   <pic:blipFill>
-                    <a:blip r:embed="rId7"/>
+                    <a:blip r:embed="rId9"/>
                     <a:srcRect b="1199"/>
                     <a:stretch>
                       <a:fillRect/>
@@ -1561,40 +2129,20 @@
     </w:p>
     <w:p>
       <w:pPr>
-        <w:pStyle w:val="9"/>
-        <w:bidi w:val="0"/>
-        <w:rPr>
-          <w:rFonts w:hint="default"/>
-          <w:lang w:val="uk-UA"/>
-        </w:rPr>
-      </w:pPr>
-      <w:r>
-        <w:rPr>
-          <w:rFonts w:hint="default"/>
-          <w:lang w:val="uk-UA"/>
-        </w:rPr>
-        <w:t xml:space="preserve">Рисунок 2 – </w:t>
-      </w:r>
-    </w:p>
-    <w:p>
-      <w:pPr>
-        <w:pStyle w:val="9"/>
-        <w:bidi w:val="0"/>
-        <w:rPr>
-          <w:rFonts w:hint="default"/>
-          <w:lang w:val="uk-UA"/>
-        </w:rPr>
-      </w:pPr>
-    </w:p>
-    <w:p>
-      <w:pPr>
-        <w:pStyle w:val="8"/>
-        <w:bidi w:val="0"/>
-        <w:rPr>
-          <w:rFonts w:hint="default"/>
-          <w:lang w:val="uk-UA"/>
-        </w:rPr>
-      </w:pPr>
+        <w:pStyle w:val="10"/>
+        <w:bidi w:val="0"/>
+        <w:rPr>
+          <w:rFonts w:hint="default"/>
+          <w:lang w:val="uk-UA"/>
+        </w:rPr>
+      </w:pPr>
+      <w:r>
+        <w:rPr>
+          <w:rFonts w:hint="default"/>
+          <w:lang w:val="uk-UA"/>
+        </w:rPr>
+        <w:t>Рисунок 3 – Результати роботи алгоритмів</w:t>
+      </w:r>
     </w:p>
     <w:p>
       <w:pPr>
@@ -1659,6 +2207,15 @@
         </w:rPr>
         <w:t xml:space="preserve"> </w:t>
       </w:r>
+      <w:r>
+        <w:rPr>
+          <w:rFonts w:hint="default" w:ascii="Times New Roman" w:hAnsi="Times New Roman"/>
+          <w:sz w:val="28"/>
+          <w:szCs w:val="28"/>
+          <w:lang w:val="uk-UA"/>
+        </w:rPr>
+        <w:t>Реалізуйте один з алгоритмів комп’ютерного практикуму 2 або 3 з використанням ForkJoinFramework та визначте прискорення, яке отримане за рахунок використання ForkJoinFramework.</w:t>
+      </w:r>
     </w:p>
     <w:p>
       <w:pPr>
@@ -1727,17 +2284,24 @@
     </w:p>
     <w:p>
       <w:pPr>
-        <w:pStyle w:val="6"/>
-        <w:bidi w:val="0"/>
-        <w:rPr>
-          <w:rFonts w:hint="default"/>
-          <w:lang w:val="uk-UA"/>
-        </w:rPr>
-      </w:pPr>
-    </w:p>
-    <w:p>
-      <w:pPr>
-        <w:pStyle w:val="6"/>
+        <w:pStyle w:val="7"/>
+        <w:bidi w:val="0"/>
+        <w:rPr>
+          <w:rFonts w:hint="default"/>
+          <w:lang w:val="uk-UA"/>
+        </w:rPr>
+      </w:pPr>
+      <w:r>
+        <w:rPr>
+          <w:rFonts w:hint="default"/>
+          <w:lang w:val="uk-UA"/>
+        </w:rPr>
+        <w:t>За основу взятий алгорим Фокса з другої лабораторної роботи. Вибір впав через те, що алгоритм виявився найшвидшим, а також більш підходящий за принципом для рекурсивних обчислень. Тож перевіримо чи можна його прискорити ще краще.</w:t>
+      </w:r>
+    </w:p>
+    <w:p>
+      <w:pPr>
+        <w:pStyle w:val="7"/>
         <w:bidi w:val="0"/>
         <w:rPr>
           <w:rFonts w:hint="default"/>
@@ -1787,23 +2351,191 @@
     </w:p>
     <w:p>
       <w:pPr>
-        <w:pStyle w:val="6"/>
-        <w:bidi w:val="0"/>
-        <w:rPr>
-          <w:rFonts w:hint="default"/>
-          <w:lang w:val="uk-UA"/>
-        </w:rPr>
-      </w:pPr>
-    </w:p>
-    <w:p>
-      <w:pPr>
-        <w:pStyle w:val="8"/>
-        <w:bidi w:val="0"/>
-      </w:pPr>
-    </w:p>
-    <w:p>
-      <w:pPr>
-        <w:pStyle w:val="6"/>
+        <w:pStyle w:val="7"/>
+        <w:bidi w:val="0"/>
+        <w:rPr>
+          <w:rFonts w:hint="default"/>
+          <w:lang w:val="uk-UA"/>
+        </w:rPr>
+      </w:pPr>
+      <w:r>
+        <w:rPr>
+          <w:rFonts w:hint="default"/>
+          <w:lang w:val="uk-UA"/>
+        </w:rPr>
+        <w:t>Переписуємо клас алгоритму наступним чином:</w:t>
+      </w:r>
+      <w:r>
+        <w:rPr>
+          <w:rFonts w:hint="default"/>
+          <w:lang w:val="uk-UA"/>
+        </w:rPr>
+        <w:br w:type="textWrapping"/>
+      </w:r>
+      <w:r>
+        <w:rPr>
+          <w:rFonts w:hint="default"/>
+          <w:lang w:val="uk-UA"/>
+        </w:rPr>
+        <w:t xml:space="preserve">Переносимо код у метод </w:t>
+      </w:r>
+      <w:r>
+        <w:rPr>
+          <w:rFonts w:hint="default"/>
+          <w:lang w:val="en-US"/>
+        </w:rPr>
+        <w:t xml:space="preserve">compute </w:t>
+      </w:r>
+      <w:r>
+        <w:rPr>
+          <w:rFonts w:hint="default"/>
+          <w:lang w:val="uk-UA"/>
+        </w:rPr>
+        <w:t xml:space="preserve">новоствореного класу. Ключові змінні заносимо в поля класу. Полям класу присвоюємо значення в конструкторі класу. Розділимо попереднє множення на два окремих методи: множення блоків і присвоєння значень перемножених блоків результатній матриці. Де перемноження блоків відбувається у класі що розширює клас </w:t>
+      </w:r>
+      <w:r>
+        <w:t>RecursiveTask</w:t>
+      </w:r>
+      <w:r>
+        <w:rPr>
+          <w:rFonts w:hint="default"/>
+          <w:lang w:val="uk-UA"/>
+        </w:rPr>
+        <w:t xml:space="preserve">, у методі </w:t>
+      </w:r>
+      <w:r>
+        <w:rPr>
+          <w:rFonts w:hint="default"/>
+          <w:lang w:val="en-US"/>
+        </w:rPr>
+        <w:t xml:space="preserve">compute. </w:t>
+      </w:r>
+      <w:r>
+        <w:rPr>
+          <w:rFonts w:hint="default"/>
+          <w:lang w:val="uk-UA"/>
+        </w:rPr>
+        <w:t xml:space="preserve">Результати записуємо у </w:t>
+      </w:r>
+      <w:r>
+        <w:rPr>
+          <w:rFonts w:hint="default"/>
+          <w:lang w:val="en-US"/>
+        </w:rPr>
+        <w:t xml:space="preserve">hashmaps </w:t>
+      </w:r>
+      <w:r>
+        <w:rPr>
+          <w:rFonts w:hint="default"/>
+          <w:lang w:val="uk-UA"/>
+        </w:rPr>
+        <w:t xml:space="preserve">і обробляємо у попередньому класі. Замість пулу потоків і методу </w:t>
+      </w:r>
+      <w:r>
+        <w:rPr>
+          <w:rFonts w:hint="default"/>
+          <w:lang w:val="en-US"/>
+        </w:rPr>
+        <w:t xml:space="preserve">execute </w:t>
+      </w:r>
+      <w:r>
+        <w:rPr>
+          <w:rFonts w:hint="default"/>
+          <w:lang w:val="uk-UA"/>
+        </w:rPr>
+        <w:t xml:space="preserve">використовувався метод </w:t>
+      </w:r>
+      <w:r>
+        <w:rPr>
+          <w:rFonts w:hint="default"/>
+          <w:lang w:val="en-US"/>
+        </w:rPr>
+        <w:t>fork</w:t>
+      </w:r>
+      <w:r>
+        <w:rPr>
+          <w:rFonts w:hint="default"/>
+          <w:lang w:val="uk-UA"/>
+        </w:rPr>
+        <w:t xml:space="preserve">, де створені задачі після </w:t>
+      </w:r>
+      <w:r>
+        <w:rPr>
+          <w:rFonts w:hint="default"/>
+          <w:lang w:val="en-US"/>
+        </w:rPr>
+        <w:t>join-</w:t>
+      </w:r>
+      <w:r>
+        <w:rPr>
+          <w:rFonts w:hint="default"/>
+          <w:lang w:val="uk-UA"/>
+        </w:rPr>
+        <w:t>ились при записі результатів у результуючу матрицю.</w:t>
+      </w:r>
+    </w:p>
+    <w:p>
+      <w:pPr>
+        <w:pStyle w:val="7"/>
+        <w:bidi w:val="0"/>
+        <w:rPr>
+          <w:rFonts w:hint="default"/>
+          <w:lang w:val="uk-UA"/>
+        </w:rPr>
+      </w:pPr>
+    </w:p>
+    <w:p>
+      <w:pPr>
+        <w:pStyle w:val="9"/>
+        <w:bidi w:val="0"/>
+      </w:pPr>
+      <w:r>
+        <w:drawing>
+          <wp:inline distT="0" distB="0" distL="114300" distR="114300">
+            <wp:extent cx="5039995" cy="5438140"/>
+            <wp:effectExtent l="0" t="0" r="4445" b="2540"/>
+            <wp:docPr id="9" name="Picture 4"/>
+            <wp:cNvGraphicFramePr>
+              <a:graphicFrameLocks xmlns:a="http://schemas.openxmlformats.org/drawingml/2006/main" noChangeAspect="1"/>
+            </wp:cNvGraphicFramePr>
+            <a:graphic xmlns:a="http://schemas.openxmlformats.org/drawingml/2006/main">
+              <a:graphicData uri="http://schemas.openxmlformats.org/drawingml/2006/picture">
+                <pic:pic xmlns:pic="http://schemas.openxmlformats.org/drawingml/2006/picture">
+                  <pic:nvPicPr>
+                    <pic:cNvPr id="9" name="Picture 4"/>
+                    <pic:cNvPicPr>
+                      <a:picLocks noChangeAspect="1"/>
+                    </pic:cNvPicPr>
+                  </pic:nvPicPr>
+                  <pic:blipFill>
+                    <a:blip r:embed="rId10"/>
+                    <a:stretch>
+                      <a:fillRect/>
+                    </a:stretch>
+                  </pic:blipFill>
+                  <pic:spPr>
+                    <a:xfrm>
+                      <a:off x="0" y="0"/>
+                      <a:ext cx="5039995" cy="5438140"/>
+                    </a:xfrm>
+                    <a:prstGeom prst="rect">
+                      <a:avLst/>
+                    </a:prstGeom>
+                    <a:noFill/>
+                    <a:ln>
+                      <a:noFill/>
+                    </a:ln>
+                  </pic:spPr>
+                </pic:pic>
+              </a:graphicData>
+            </a:graphic>
+          </wp:inline>
+        </w:drawing>
+      </w:r>
+    </w:p>
+    <w:p>
+      <w:pPr>
+        <w:pStyle w:val="7"/>
         <w:bidi w:val="0"/>
         <w:ind w:left="0" w:leftChars="0" w:firstLine="0" w:firstLineChars="0"/>
         <w:jc w:val="center"/>
@@ -1823,22 +2555,36 @@
           <w:rFonts w:hint="default"/>
           <w:lang w:val="uk-UA"/>
         </w:rPr>
-        <w:t xml:space="preserve"> 1 – </w:t>
-      </w:r>
-    </w:p>
-    <w:p>
-      <w:pPr>
-        <w:pStyle w:val="6"/>
-        <w:bidi w:val="0"/>
-        <w:rPr>
-          <w:rFonts w:hint="default"/>
-          <w:lang w:val="uk-UA"/>
-        </w:rPr>
-      </w:pPr>
-    </w:p>
-    <w:p>
-      <w:pPr>
-        <w:pStyle w:val="6"/>
+        <w:t xml:space="preserve"> 4 – Метод </w:t>
+      </w:r>
+      <w:r>
+        <w:rPr>
+          <w:rFonts w:hint="default"/>
+          <w:lang w:val="en-US"/>
+        </w:rPr>
+        <w:t xml:space="preserve">compute </w:t>
+      </w:r>
+      <w:r>
+        <w:rPr>
+          <w:rFonts w:hint="default"/>
+          <w:lang w:val="uk-UA"/>
+        </w:rPr>
+        <w:t>прискореного класу</w:t>
+      </w:r>
+    </w:p>
+    <w:p>
+      <w:pPr>
+        <w:pStyle w:val="7"/>
+        <w:bidi w:val="0"/>
+        <w:rPr>
+          <w:rFonts w:hint="default"/>
+          <w:lang w:val="uk-UA"/>
+        </w:rPr>
+      </w:pPr>
+    </w:p>
+    <w:p>
+      <w:pPr>
+        <w:pStyle w:val="7"/>
         <w:bidi w:val="0"/>
         <w:rPr>
           <w:rFonts w:hint="default"/>
@@ -1859,14 +2605,31 @@
     </w:p>
     <w:p>
       <w:pPr>
-        <w:pStyle w:val="8"/>
+        <w:pStyle w:val="7"/>
+        <w:bidi w:val="0"/>
+        <w:rPr>
+          <w:rFonts w:hint="default"/>
+          <w:lang w:val="uk-UA"/>
+        </w:rPr>
+      </w:pPr>
+      <w:r>
+        <w:rPr>
+          <w:rFonts w:hint="default"/>
+          <w:lang w:val="uk-UA"/>
+        </w:rPr>
+        <w:t>Метод прискорений приблизно на 10%.</w:t>
+      </w:r>
+    </w:p>
+    <w:p>
+      <w:pPr>
+        <w:pStyle w:val="9"/>
         <w:bidi w:val="0"/>
       </w:pPr>
       <w:r>
         <w:drawing>
           <wp:inline distT="0" distB="0" distL="114300" distR="114300">
-            <wp:extent cx="4937760" cy="967740"/>
-            <wp:effectExtent l="0" t="0" r="0" b="7620"/>
+            <wp:extent cx="4968240" cy="854710"/>
+            <wp:effectExtent l="0" t="0" r="0" b="13970"/>
             <wp:docPr id="3" name="Picture 3"/>
             <wp:cNvGraphicFramePr>
               <a:graphicFrameLocks xmlns:a="http://schemas.openxmlformats.org/drawingml/2006/main" noChangeAspect="1"/>
@@ -1881,7 +2644,8 @@
                     </pic:cNvPicPr>
                   </pic:nvPicPr>
                   <pic:blipFill>
-                    <a:blip r:embed="rId8"/>
+                    <a:blip r:embed="rId11"/>
+                    <a:srcRect l="307" b="12484"/>
                     <a:stretch>
                       <a:fillRect/>
                     </a:stretch>
@@ -1889,7 +2653,7 @@
                   <pic:spPr>
                     <a:xfrm>
                       <a:off x="0" y="0"/>
-                      <a:ext cx="4937760" cy="967740"/>
+                      <a:ext cx="4968240" cy="854710"/>
                     </a:xfrm>
                     <a:prstGeom prst="rect">
                       <a:avLst/>
@@ -1910,18 +2674,70 @@
       <w:pPr>
         <w:pStyle w:val="9"/>
         <w:bidi w:val="0"/>
-        <w:rPr>
-          <w:rFonts w:hint="default"/>
-          <w:lang w:val="uk-UA"/>
-        </w:rPr>
-      </w:pPr>
-      <w:r>
-        <w:rPr>
-          <w:rFonts w:hint="default"/>
-          <w:lang w:val="uk-UA"/>
-        </w:rPr>
-        <w:t xml:space="preserve">Рисунок 2 – </w:t>
-      </w:r>
+      </w:pPr>
+      <w:r>
+        <w:drawing>
+          <wp:inline distT="0" distB="0" distL="114300" distR="114300">
+            <wp:extent cx="4968240" cy="850265"/>
+            <wp:effectExtent l="0" t="0" r="0" b="3175"/>
+            <wp:docPr id="4" name="Picture 3"/>
+            <wp:cNvGraphicFramePr>
+              <a:graphicFrameLocks xmlns:a="http://schemas.openxmlformats.org/drawingml/2006/main" noChangeAspect="1"/>
+            </wp:cNvGraphicFramePr>
+            <a:graphic xmlns:a="http://schemas.openxmlformats.org/drawingml/2006/main">
+              <a:graphicData uri="http://schemas.openxmlformats.org/drawingml/2006/picture">
+                <pic:pic xmlns:pic="http://schemas.openxmlformats.org/drawingml/2006/picture">
+                  <pic:nvPicPr>
+                    <pic:cNvPr id="4" name="Picture 3"/>
+                    <pic:cNvPicPr>
+                      <a:picLocks noChangeAspect="1"/>
+                    </pic:cNvPicPr>
+                  </pic:nvPicPr>
+                  <pic:blipFill>
+                    <a:blip r:embed="rId12"/>
+                    <a:srcRect b="2618"/>
+                    <a:stretch>
+                      <a:fillRect/>
+                    </a:stretch>
+                  </pic:blipFill>
+                  <pic:spPr>
+                    <a:xfrm>
+                      <a:off x="0" y="0"/>
+                      <a:ext cx="4968240" cy="850265"/>
+                    </a:xfrm>
+                    <a:prstGeom prst="rect">
+                      <a:avLst/>
+                    </a:prstGeom>
+                    <a:noFill/>
+                    <a:ln>
+                      <a:noFill/>
+                    </a:ln>
+                  </pic:spPr>
+                </pic:pic>
+              </a:graphicData>
+            </a:graphic>
+          </wp:inline>
+        </w:drawing>
+      </w:r>
+    </w:p>
+    <w:p>
+      <w:pPr>
+        <w:pStyle w:val="10"/>
+        <w:bidi w:val="0"/>
+        <w:rPr>
+          <w:rFonts w:hint="default"/>
+          <w:lang w:val="uk-UA"/>
+        </w:rPr>
+      </w:pPr>
+      <w:r>
+        <w:rPr>
+          <w:rFonts w:hint="default"/>
+          <w:lang w:val="uk-UA"/>
+        </w:rPr>
+        <w:t>Рисунок 5 – Результати прискорення методу Фокса</w:t>
+      </w:r>
+      <w:bookmarkStart w:id="0" w:name="_GoBack"/>
+      <w:bookmarkEnd w:id="0"/>
     </w:p>
     <w:p>
       <w:pPr>
@@ -2054,17 +2870,17 @@
     </w:p>
     <w:p>
       <w:pPr>
-        <w:pStyle w:val="6"/>
-        <w:bidi w:val="0"/>
-        <w:rPr>
-          <w:rFonts w:hint="default"/>
-          <w:lang w:val="uk-UA"/>
-        </w:rPr>
-      </w:pPr>
-    </w:p>
-    <w:p>
-      <w:pPr>
-        <w:pStyle w:val="6"/>
+        <w:pStyle w:val="7"/>
+        <w:bidi w:val="0"/>
+        <w:rPr>
+          <w:rFonts w:hint="default"/>
+          <w:lang w:val="uk-UA"/>
+        </w:rPr>
+      </w:pPr>
+    </w:p>
+    <w:p>
+      <w:pPr>
+        <w:pStyle w:val="7"/>
         <w:bidi w:val="0"/>
         <w:rPr>
           <w:rFonts w:hint="default"/>
@@ -2114,23 +2930,23 @@
     </w:p>
     <w:p>
       <w:pPr>
-        <w:pStyle w:val="6"/>
-        <w:bidi w:val="0"/>
-        <w:rPr>
-          <w:rFonts w:hint="default"/>
-          <w:lang w:val="uk-UA"/>
-        </w:rPr>
-      </w:pPr>
-    </w:p>
-    <w:p>
-      <w:pPr>
-        <w:pStyle w:val="8"/>
-        <w:bidi w:val="0"/>
-      </w:pPr>
-    </w:p>
-    <w:p>
-      <w:pPr>
-        <w:pStyle w:val="6"/>
+        <w:pStyle w:val="7"/>
+        <w:bidi w:val="0"/>
+        <w:rPr>
+          <w:rFonts w:hint="default"/>
+          <w:lang w:val="uk-UA"/>
+        </w:rPr>
+      </w:pPr>
+    </w:p>
+    <w:p>
+      <w:pPr>
+        <w:pStyle w:val="9"/>
+        <w:bidi w:val="0"/>
+      </w:pPr>
+    </w:p>
+    <w:p>
+      <w:pPr>
+        <w:pStyle w:val="7"/>
         <w:bidi w:val="0"/>
         <w:ind w:left="0" w:leftChars="0" w:firstLine="0" w:firstLineChars="0"/>
         <w:jc w:val="center"/>
@@ -2155,17 +2971,17 @@
     </w:p>
     <w:p>
       <w:pPr>
-        <w:pStyle w:val="6"/>
-        <w:bidi w:val="0"/>
-        <w:rPr>
-          <w:rFonts w:hint="default"/>
-          <w:lang w:val="uk-UA"/>
-        </w:rPr>
-      </w:pPr>
-    </w:p>
-    <w:p>
-      <w:pPr>
-        <w:pStyle w:val="6"/>
+        <w:pStyle w:val="7"/>
+        <w:bidi w:val="0"/>
+        <w:rPr>
+          <w:rFonts w:hint="default"/>
+          <w:lang w:val="uk-UA"/>
+        </w:rPr>
+      </w:pPr>
+    </w:p>
+    <w:p>
+      <w:pPr>
+        <w:pStyle w:val="7"/>
         <w:bidi w:val="0"/>
         <w:rPr>
           <w:rFonts w:hint="default"/>
@@ -2186,13 +3002,13 @@
     </w:p>
     <w:p>
       <w:pPr>
-        <w:pStyle w:val="8"/>
-        <w:bidi w:val="0"/>
-      </w:pPr>
-    </w:p>
-    <w:p>
-      <w:pPr>
         <w:pStyle w:val="9"/>
+        <w:bidi w:val="0"/>
+      </w:pPr>
+    </w:p>
+    <w:p>
+      <w:pPr>
+        <w:pStyle w:val="10"/>
         <w:bidi w:val="0"/>
         <w:rPr>
           <w:rFonts w:hint="default"/>
@@ -2338,17 +3154,17 @@
     </w:p>
     <w:p>
       <w:pPr>
-        <w:pStyle w:val="6"/>
-        <w:bidi w:val="0"/>
-        <w:rPr>
-          <w:rFonts w:hint="default"/>
-          <w:lang w:val="uk-UA"/>
-        </w:rPr>
-      </w:pPr>
-    </w:p>
-    <w:p>
-      <w:pPr>
-        <w:pStyle w:val="6"/>
+        <w:pStyle w:val="7"/>
+        <w:bidi w:val="0"/>
+        <w:rPr>
+          <w:rFonts w:hint="default"/>
+          <w:lang w:val="uk-UA"/>
+        </w:rPr>
+      </w:pPr>
+    </w:p>
+    <w:p>
+      <w:pPr>
+        <w:pStyle w:val="7"/>
         <w:bidi w:val="0"/>
         <w:rPr>
           <w:rFonts w:hint="default"/>
@@ -2398,23 +3214,23 @@
     </w:p>
     <w:p>
       <w:pPr>
-        <w:pStyle w:val="6"/>
-        <w:bidi w:val="0"/>
-        <w:rPr>
-          <w:rFonts w:hint="default"/>
-          <w:lang w:val="uk-UA"/>
-        </w:rPr>
-      </w:pPr>
-    </w:p>
-    <w:p>
-      <w:pPr>
-        <w:pStyle w:val="8"/>
-        <w:bidi w:val="0"/>
-      </w:pPr>
-    </w:p>
-    <w:p>
-      <w:pPr>
-        <w:pStyle w:val="6"/>
+        <w:pStyle w:val="7"/>
+        <w:bidi w:val="0"/>
+        <w:rPr>
+          <w:rFonts w:hint="default"/>
+          <w:lang w:val="uk-UA"/>
+        </w:rPr>
+      </w:pPr>
+    </w:p>
+    <w:p>
+      <w:pPr>
+        <w:pStyle w:val="9"/>
+        <w:bidi w:val="0"/>
+      </w:pPr>
+    </w:p>
+    <w:p>
+      <w:pPr>
+        <w:pStyle w:val="7"/>
         <w:bidi w:val="0"/>
         <w:ind w:left="0" w:leftChars="0" w:firstLine="0" w:firstLineChars="0"/>
         <w:jc w:val="center"/>
@@ -2439,17 +3255,17 @@
     </w:p>
     <w:p>
       <w:pPr>
-        <w:pStyle w:val="6"/>
-        <w:bidi w:val="0"/>
-        <w:rPr>
-          <w:rFonts w:hint="default"/>
-          <w:lang w:val="uk-UA"/>
-        </w:rPr>
-      </w:pPr>
-    </w:p>
-    <w:p>
-      <w:pPr>
-        <w:pStyle w:val="6"/>
+        <w:pStyle w:val="7"/>
+        <w:bidi w:val="0"/>
+        <w:rPr>
+          <w:rFonts w:hint="default"/>
+          <w:lang w:val="uk-UA"/>
+        </w:rPr>
+      </w:pPr>
+    </w:p>
+    <w:p>
+      <w:pPr>
+        <w:pStyle w:val="7"/>
         <w:bidi w:val="0"/>
         <w:rPr>
           <w:rFonts w:hint="default"/>
@@ -2470,14 +3286,14 @@
     </w:p>
     <w:p>
       <w:pPr>
-        <w:pStyle w:val="8"/>
-        <w:bidi w:val="0"/>
-      </w:pPr>
-    </w:p>
-    <w:p>
-      <w:pPr>
         <w:pStyle w:val="9"/>
         <w:bidi w:val="0"/>
+      </w:pPr>
+    </w:p>
+    <w:p>
+      <w:pPr>
+        <w:pStyle w:val="10"/>
+        <w:bidi w:val="0"/>
         <w:rPr>
           <w:rFonts w:hint="default"/>
           <w:lang w:val="uk-UA"/>
@@ -2493,17 +3309,17 @@
     </w:p>
     <w:p>
       <w:pPr>
-        <w:pStyle w:val="6"/>
-        <w:bidi w:val="0"/>
-        <w:rPr>
-          <w:rFonts w:hint="default"/>
-          <w:lang w:val="uk-UA"/>
-        </w:rPr>
-      </w:pPr>
-    </w:p>
-    <w:p>
-      <w:pPr>
-        <w:pStyle w:val="6"/>
+        <w:pStyle w:val="7"/>
+        <w:bidi w:val="0"/>
+        <w:rPr>
+          <w:rFonts w:hint="default"/>
+          <w:lang w:val="uk-UA"/>
+        </w:rPr>
+      </w:pPr>
+    </w:p>
+    <w:p>
+      <w:pPr>
+        <w:pStyle w:val="7"/>
         <w:bidi w:val="0"/>
       </w:pPr>
       <w:r>
@@ -2516,7 +3332,7 @@
     </w:p>
     <w:p>
       <w:pPr>
-        <w:pStyle w:val="6"/>
+        <w:pStyle w:val="7"/>
         <w:bidi w:val="0"/>
         <w:rPr>
           <w:rFonts w:hint="default"/>
@@ -2537,7 +3353,7 @@
     </w:p>
     <w:p>
       <w:pPr>
-        <w:pStyle w:val="6"/>
+        <w:pStyle w:val="7"/>
         <w:bidi w:val="0"/>
         <w:rPr>
           <w:rFonts w:hint="default"/>
@@ -2558,7 +3374,7 @@
     </w:p>
     <w:p>
       <w:pPr>
-        <w:pStyle w:val="6"/>
+        <w:pStyle w:val="7"/>
         <w:bidi w:val="0"/>
         <w:rPr>
           <w:rFonts w:hint="default"/>
@@ -2595,7 +3411,7 @@
     </w:p>
     <w:p>
       <w:pPr>
-        <w:pStyle w:val="6"/>
+        <w:pStyle w:val="7"/>
         <w:bidi w:val="0"/>
         <w:rPr>
           <w:rFonts w:hint="default"/>
@@ -2607,7 +3423,7 @@
     </w:p>
     <w:p>
       <w:pPr>
-        <w:pStyle w:val="6"/>
+        <w:pStyle w:val="7"/>
         <w:bidi w:val="0"/>
         <w:rPr>
           <w:rFonts w:hint="default"/>
@@ -2646,7 +3462,7 @@
     </w:p>
     <w:p>
       <w:pPr>
-        <w:pStyle w:val="6"/>
+        <w:pStyle w:val="7"/>
         <w:bidi w:val="0"/>
         <w:rPr>
           <w:rFonts w:hint="default"/>
@@ -2672,7 +3488,7 @@
       </w:r>
       <w:r>
         <w:rPr>
-          <w:rStyle w:val="4"/>
+          <w:rStyle w:val="5"/>
           <w:rFonts w:hint="default"/>
           <w:lang w:val="uk-UA"/>
         </w:rPr>
@@ -2680,7 +3496,7 @@
       </w:r>
       <w:r>
         <w:rPr>
-          <w:rStyle w:val="4"/>
+          <w:rStyle w:val="5"/>
           <w:rFonts w:hint="default"/>
           <w:lang w:val="en-US"/>
         </w:rPr>
@@ -2696,7 +3512,7 @@
     </w:p>
     <w:p>
       <w:pPr>
-        <w:pStyle w:val="6"/>
+        <w:pStyle w:val="7"/>
         <w:bidi w:val="0"/>
         <w:rPr>
           <w:rFonts w:hint="default"/>
@@ -2713,6 +3529,34 @@
     </w:sectPr>
   </w:body>
 </w:document>
+</file>
+
+<file path=word/numbering.xml><?xml version="1.0" encoding="utf-8"?>
+<w:numbering xmlns:wpc="http://schemas.microsoft.com/office/word/2010/wordprocessingCanvas" xmlns:mc="http://schemas.openxmlformats.org/markup-compatibility/2006" xmlns:o="urn:schemas-microsoft-com:office:office" xmlns:r="http://schemas.openxmlformats.org/officeDocument/2006/relationships" xmlns:m="http://schemas.openxmlformats.org/officeDocument/2006/math" xmlns:v="urn:schemas-microsoft-com:vml" xmlns:wp14="http://schemas.microsoft.com/office/word/2010/wordprocessingDrawing" xmlns:wp="http://schemas.openxmlformats.org/drawingml/2006/wordprocessingDrawing" xmlns:w10="urn:schemas-microsoft-com:office:word" xmlns:w="http://schemas.openxmlformats.org/wordprocessingml/2006/main" xmlns:w14="http://schemas.microsoft.com/office/word/2010/wordml" xmlns:wpg="http://schemas.microsoft.com/office/word/2010/wordprocessingGroup" xmlns:wpi="http://schemas.microsoft.com/office/word/2010/wordprocessingInk" xmlns:wne="http://schemas.microsoft.com/office/word/2006/wordml" xmlns:wps="http://schemas.microsoft.com/office/word/2010/wordprocessingShape" xmlns:wpsCustomData="http://www.wps.cn/officeDocument/2013/wpsCustomData" mc:Ignorable="w14 wp14">
+  <w:abstractNum w:abstractNumId="0">
+    <w:nsid w:val="805470AD"/>
+    <w:multiLevelType w:val="singleLevel"/>
+    <w:tmpl w:val="805470AD"/>
+    <w:lvl w:ilvl="0" w:tentative="0">
+      <w:start w:val="1"/>
+      <w:numFmt w:val="decimal"/>
+      <w:lvlText w:val="%1."/>
+      <w:lvlJc w:val="left"/>
+      <w:pPr>
+        <w:tabs>
+          <w:tab w:val="left" w:pos="425"/>
+        </w:tabs>
+        <w:ind w:left="425" w:leftChars="0" w:hanging="425" w:firstLineChars="0"/>
+      </w:pPr>
+      <w:rPr>
+        <w:rFonts w:hint="default"/>
+      </w:rPr>
+    </w:lvl>
+  </w:abstractNum>
+  <w:num w:numId="1">
+    <w:abstractNumId w:val="0"/>
+  </w:num>
+</w:numbering>
 </file>
 
 <file path=word/styles.xml><?xml version="1.0" encoding="utf-8"?>
@@ -3004,7 +3848,39 @@
       </w:tblCellMar>
     </w:tblPr>
   </w:style>
-  <w:style w:type="character" w:styleId="4">
+  <w:style w:type="paragraph" w:styleId="4">
+    <w:name w:val="HTML Preformatted"/>
+    <w:uiPriority w:val="0"/>
+    <w:pPr>
+      <w:tabs>
+        <w:tab w:val="left" w:pos="916"/>
+        <w:tab w:val="left" w:pos="1832"/>
+        <w:tab w:val="left" w:pos="2748"/>
+        <w:tab w:val="left" w:pos="3664"/>
+        <w:tab w:val="left" w:pos="4580"/>
+        <w:tab w:val="left" w:pos="5496"/>
+        <w:tab w:val="left" w:pos="6412"/>
+        <w:tab w:val="left" w:pos="7328"/>
+        <w:tab w:val="left" w:pos="8244"/>
+        <w:tab w:val="left" w:pos="9160"/>
+        <w:tab w:val="left" w:pos="10076"/>
+        <w:tab w:val="left" w:pos="10992"/>
+        <w:tab w:val="left" w:pos="11908"/>
+        <w:tab w:val="left" w:pos="12824"/>
+        <w:tab w:val="left" w:pos="13740"/>
+        <w:tab w:val="left" w:pos="14656"/>
+      </w:tabs>
+      <w:jc w:val="left"/>
+    </w:pPr>
+    <w:rPr>
+      <w:rFonts w:hint="eastAsia" w:ascii="SimSun" w:hAnsi="SimSun" w:eastAsia="SimSun" w:cs="SimSun"/>
+      <w:kern w:val="0"/>
+      <w:sz w:val="24"/>
+      <w:szCs w:val="24"/>
+      <w:lang w:val="en-US" w:eastAsia="zh-CN" w:bidi="ar"/>
+    </w:rPr>
+  </w:style>
+  <w:style w:type="character" w:styleId="5">
     <w:name w:val="Hyperlink"/>
     <w:basedOn w:val="2"/>
     <w:qFormat/>
@@ -3014,7 +3890,7 @@
       <w:u w:val="single"/>
     </w:rPr>
   </w:style>
-  <w:style w:type="table" w:customStyle="1" w:styleId="5">
+  <w:style w:type="table" w:customStyle="1" w:styleId="6">
     <w:name w:val="Table Normal1"/>
     <w:semiHidden/>
     <w:unhideWhenUsed/>
@@ -3038,10 +3914,10 @@
       </w:tblCellMar>
     </w:tblPr>
   </w:style>
-  <w:style w:type="paragraph" w:customStyle="1" w:styleId="6">
+  <w:style w:type="paragraph" w:customStyle="1" w:styleId="7">
     <w:name w:val="Style1"/>
     <w:basedOn w:val="1"/>
-    <w:link w:val="7"/>
+    <w:link w:val="8"/>
     <w:qFormat/>
     <w:uiPriority w:val="0"/>
     <w:pPr>
@@ -3055,9 +3931,9 @@
       <w:lang w:val="uk-UA"/>
     </w:rPr>
   </w:style>
-  <w:style w:type="character" w:customStyle="1" w:styleId="7">
+  <w:style w:type="character" w:customStyle="1" w:styleId="8">
     <w:name w:val="Style1 Char"/>
-    <w:link w:val="6"/>
+    <w:link w:val="7"/>
     <w:qFormat/>
     <w:uiPriority w:val="0"/>
     <w:rPr>
@@ -3067,7 +3943,7 @@
       <w:lang w:val="uk-UA"/>
     </w:rPr>
   </w:style>
-  <w:style w:type="paragraph" w:customStyle="1" w:styleId="8">
+  <w:style w:type="paragraph" w:customStyle="1" w:styleId="9">
     <w:name w:val="Style2"/>
     <w:basedOn w:val="1"/>
     <w:qFormat/>
@@ -3080,7 +3956,7 @@
       <w:rFonts w:asciiTheme="minorAscii" w:hAnsiTheme="minorAscii"/>
     </w:rPr>
   </w:style>
-  <w:style w:type="paragraph" w:customStyle="1" w:styleId="9">
+  <w:style w:type="paragraph" w:customStyle="1" w:styleId="10">
     <w:name w:val="Style3"/>
     <w:basedOn w:val="1"/>
     <w:qFormat/>

</xml_diff>

<commit_message>
lab4. task4 minor change. full doc
</commit_message>
<xml_diff>
--- a/ІТ_04_Коновальчук_А_Лаб_4.docx
+++ b/ІТ_04_Коновальчук_А_Лаб_4.docx
@@ -640,6 +640,14 @@
         <w:gridCol w:w="4399"/>
       </w:tblGrid>
       <w:tr>
+        <w:tblPrEx>
+          <w:tblCellMar>
+            <w:top w:w="0" w:type="dxa"/>
+            <w:left w:w="0" w:type="dxa"/>
+            <w:bottom w:w="0" w:type="dxa"/>
+            <w:right w:w="0" w:type="dxa"/>
+          </w:tblCellMar>
+        </w:tblPrEx>
         <w:trPr>
           <w:trHeight w:val="2378" w:hRule="atLeast"/>
           <w:jc w:val="center"/>
@@ -3452,16 +3460,7 @@
           <w:rFonts w:hint="default"/>
           <w:lang w:val="uk-UA"/>
         </w:rPr>
-        <w:t xml:space="preserve">Алгоритм працює швидко і коректно при перезапусках, з різними </w:t>
-      </w:r>
-      <w:bookmarkStart w:id="0" w:name="_GoBack"/>
-      <w:bookmarkEnd w:id="0"/>
-      <w:r>
-        <w:rPr>
-          <w:rFonts w:hint="default"/>
-          <w:lang w:val="uk-UA"/>
-        </w:rPr>
-        <w:t>варіантами тексту та лімітами.</w:t>
+        <w:t>Алгоритм працює швидко і коректно при перезапусках, з різними варіантами тексту та лімітами.</w:t>
       </w:r>
     </w:p>
     <w:p>
@@ -3607,6 +3606,15 @@
         </w:rPr>
         <w:t xml:space="preserve"> </w:t>
       </w:r>
+      <w:r>
+        <w:rPr>
+          <w:rFonts w:hint="default" w:ascii="Times New Roman" w:hAnsi="Times New Roman"/>
+          <w:sz w:val="28"/>
+          <w:szCs w:val="28"/>
+          <w:lang w:val="uk-UA"/>
+        </w:rPr>
+        <w:t>Розробіть та реалізуйте алгоритм пошуку текстових документів, які відповідають заданим ключовим словам (належать до області «Інформаційні технології»), з використанням ForkJoinFramework.</w:t>
+      </w:r>
     </w:p>
     <w:p>
       <w:pPr>
@@ -3682,6 +3690,27 @@
           <w:lang w:val="uk-UA"/>
         </w:rPr>
       </w:pPr>
+      <w:r>
+        <w:rPr>
+          <w:rFonts w:hint="default"/>
+          <w:lang w:val="uk-UA"/>
+        </w:rPr>
+        <w:t>Суть завдання у пришвидшенні пошуку необхідного файлу за його вмістом і ключовими словами</w:t>
+      </w:r>
+      <w:r>
+        <w:rPr>
+          <w:rFonts w:hint="default"/>
+          <w:lang w:val="en-US"/>
+        </w:rPr>
+        <w:t xml:space="preserve">. </w:t>
+      </w:r>
+      <w:r>
+        <w:rPr>
+          <w:rFonts w:hint="default"/>
+          <w:lang w:val="uk-UA"/>
+        </w:rPr>
+        <w:t>Рекурсивно розділимо пошук необхідних файлів розділивши роботу між декількома підзавданнями.</w:t>
+      </w:r>
     </w:p>
     <w:p>
       <w:pPr>
@@ -3742,12 +3771,129 @@
           <w:lang w:val="uk-UA"/>
         </w:rPr>
       </w:pPr>
+      <w:r>
+        <w:rPr>
+          <w:rFonts w:hint="default"/>
+          <w:lang w:val="uk-UA"/>
+        </w:rPr>
+        <w:t xml:space="preserve">Код схожий з попередніми пунктами лабораторної роботи за принципом і структурою. Для пошуку ключових слів у самому файлі використовуємо класи </w:t>
+      </w:r>
+      <w:r>
+        <w:rPr>
+          <w:rFonts w:hint="default"/>
+          <w:lang w:val="en-US"/>
+        </w:rPr>
+        <w:t>Scanner</w:t>
+      </w:r>
+      <w:r>
+        <w:rPr>
+          <w:rFonts w:hint="default"/>
+          <w:lang w:val="uk-UA"/>
+        </w:rPr>
+        <w:t xml:space="preserve">, </w:t>
+      </w:r>
+      <w:r>
+        <w:rPr>
+          <w:rFonts w:hint="default"/>
+          <w:lang w:val="en-US"/>
+        </w:rPr>
+        <w:t xml:space="preserve">Matches </w:t>
+      </w:r>
+      <w:r>
+        <w:rPr>
+          <w:rFonts w:hint="default"/>
+          <w:lang w:val="uk-UA"/>
+        </w:rPr>
+        <w:t xml:space="preserve">та </w:t>
+      </w:r>
+      <w:r>
+        <w:rPr>
+          <w:rFonts w:hint="default"/>
+          <w:lang w:val="en-US"/>
+        </w:rPr>
+        <w:t>Pattern</w:t>
+      </w:r>
+      <w:r>
+        <w:rPr>
+          <w:rFonts w:hint="default"/>
+          <w:lang w:val="uk-UA"/>
+        </w:rPr>
+        <w:t xml:space="preserve"> (регулярки)</w:t>
+      </w:r>
+      <w:r>
+        <w:rPr>
+          <w:rFonts w:hint="default"/>
+          <w:lang w:val="en-US"/>
+        </w:rPr>
+        <w:t xml:space="preserve"> </w:t>
+      </w:r>
+      <w:r>
+        <w:rPr>
+          <w:rFonts w:hint="default"/>
+          <w:lang w:val="uk-UA"/>
+        </w:rPr>
+        <w:t>і їх методи</w:t>
+      </w:r>
+      <w:r>
+        <w:rPr>
+          <w:rFonts w:hint="default"/>
+          <w:lang w:val="en-US"/>
+        </w:rPr>
+        <w:t>.</w:t>
+      </w:r>
     </w:p>
     <w:p>
       <w:pPr>
         <w:pStyle w:val="9"/>
         <w:bidi w:val="0"/>
-      </w:pPr>
+        <w:rPr>
+          <w:rFonts w:hint="default"/>
+          <w:lang w:val="uk-UA"/>
+        </w:rPr>
+      </w:pPr>
+      <w:r>
+        <w:drawing>
+          <wp:inline distT="0" distB="0" distL="114300" distR="114300">
+            <wp:extent cx="4551680" cy="4968240"/>
+            <wp:effectExtent l="0" t="0" r="5080" b="0"/>
+            <wp:docPr id="12" name="Picture 1"/>
+            <wp:cNvGraphicFramePr>
+              <a:graphicFrameLocks xmlns:a="http://schemas.openxmlformats.org/drawingml/2006/main" noChangeAspect="1"/>
+            </wp:cNvGraphicFramePr>
+            <a:graphic xmlns:a="http://schemas.openxmlformats.org/drawingml/2006/main">
+              <a:graphicData uri="http://schemas.openxmlformats.org/drawingml/2006/picture">
+                <pic:pic xmlns:pic="http://schemas.openxmlformats.org/drawingml/2006/picture">
+                  <pic:nvPicPr>
+                    <pic:cNvPr id="12" name="Picture 1"/>
+                    <pic:cNvPicPr>
+                      <a:picLocks noChangeAspect="1"/>
+                    </pic:cNvPicPr>
+                  </pic:nvPicPr>
+                  <pic:blipFill>
+                    <a:blip r:embed="rId15"/>
+                    <a:stretch>
+                      <a:fillRect/>
+                    </a:stretch>
+                  </pic:blipFill>
+                  <pic:spPr>
+                    <a:xfrm>
+                      <a:off x="0" y="0"/>
+                      <a:ext cx="4551680" cy="4968240"/>
+                    </a:xfrm>
+                    <a:prstGeom prst="rect">
+                      <a:avLst/>
+                    </a:prstGeom>
+                    <a:noFill/>
+                    <a:ln>
+                      <a:noFill/>
+                    </a:ln>
+                  </pic:spPr>
+                </pic:pic>
+              </a:graphicData>
+            </a:graphic>
+          </wp:inline>
+        </w:drawing>
+      </w:r>
     </w:p>
     <w:p>
       <w:pPr>
@@ -3757,7 +3903,7 @@
         <w:jc w:val="center"/>
         <w:rPr>
           <w:rFonts w:hint="default"/>
-          <w:lang w:val="uk-UA"/>
+          <w:lang w:val="en-US"/>
         </w:rPr>
       </w:pPr>
       <w:r>
@@ -3771,18 +3917,50 @@
           <w:rFonts w:hint="default"/>
           <w:lang w:val="uk-UA"/>
         </w:rPr>
-        <w:t xml:space="preserve"> 1 – </w:t>
-      </w:r>
-    </w:p>
-    <w:p>
-      <w:pPr>
-        <w:pStyle w:val="7"/>
-        <w:bidi w:val="0"/>
-        <w:rPr>
-          <w:rFonts w:hint="default"/>
-          <w:lang w:val="uk-UA"/>
-        </w:rPr>
-      </w:pPr>
+        <w:t xml:space="preserve"> </w:t>
+      </w:r>
+      <w:r>
+        <w:rPr>
+          <w:rFonts w:hint="default"/>
+          <w:lang w:val="en-US"/>
+        </w:rPr>
+        <w:t>8</w:t>
+      </w:r>
+      <w:r>
+        <w:rPr>
+          <w:rFonts w:hint="default"/>
+          <w:lang w:val="uk-UA"/>
+        </w:rPr>
+        <w:t xml:space="preserve"> – Метод </w:t>
+      </w:r>
+      <w:r>
+        <w:rPr>
+          <w:rFonts w:hint="default"/>
+          <w:lang w:val="en-US"/>
+        </w:rPr>
+        <w:t xml:space="preserve">compute </w:t>
+      </w:r>
+      <w:r>
+        <w:rPr>
+          <w:rFonts w:hint="default"/>
+          <w:lang w:val="uk-UA"/>
+        </w:rPr>
+        <w:t xml:space="preserve">та </w:t>
+      </w:r>
+      <w:r>
+        <w:rPr>
+          <w:rFonts w:hint="default"/>
+          <w:lang w:val="en-US"/>
+        </w:rPr>
+        <w:t>createSubtasks</w:t>
+      </w:r>
+      <w:r>
+        <w:rPr>
+          <w:rFonts w:hint="default"/>
+          <w:lang w:val="en-US"/>
+        </w:rPr>
+        <w:br w:type="page"/>
+      </w:r>
     </w:p>
     <w:p>
       <w:pPr>
@@ -3807,9 +3985,75 @@
     </w:p>
     <w:p>
       <w:pPr>
+        <w:pStyle w:val="7"/>
+        <w:bidi w:val="0"/>
+        <w:rPr>
+          <w:rFonts w:hint="default"/>
+          <w:lang w:val="uk-UA"/>
+        </w:rPr>
+      </w:pPr>
+      <w:r>
+        <w:rPr>
+          <w:lang w:val="uk-UA"/>
+        </w:rPr>
+        <w:t>Алгоритм</w:t>
+      </w:r>
+      <w:r>
+        <w:rPr>
+          <w:rFonts w:hint="default"/>
+          <w:lang w:val="uk-UA"/>
+        </w:rPr>
+        <w:t xml:space="preserve"> виконав свою роботу та успішно знайшов усі файли з ключовими словами. В консолі абсолютний шлях до файлів.</w:t>
+      </w:r>
+    </w:p>
+    <w:p>
+      <w:pPr>
         <w:pStyle w:val="9"/>
         <w:bidi w:val="0"/>
       </w:pPr>
+      <w:r>
+        <w:drawing>
+          <wp:inline distT="0" distB="0" distL="114300" distR="114300">
+            <wp:extent cx="3878580" cy="4991100"/>
+            <wp:effectExtent l="0" t="0" r="7620" b="7620"/>
+            <wp:docPr id="13" name="Picture 2"/>
+            <wp:cNvGraphicFramePr>
+              <a:graphicFrameLocks xmlns:a="http://schemas.openxmlformats.org/drawingml/2006/main" noChangeAspect="1"/>
+            </wp:cNvGraphicFramePr>
+            <a:graphic xmlns:a="http://schemas.openxmlformats.org/drawingml/2006/main">
+              <a:graphicData uri="http://schemas.openxmlformats.org/drawingml/2006/picture">
+                <pic:pic xmlns:pic="http://schemas.openxmlformats.org/drawingml/2006/picture">
+                  <pic:nvPicPr>
+                    <pic:cNvPr id="13" name="Picture 2"/>
+                    <pic:cNvPicPr>
+                      <a:picLocks noChangeAspect="1"/>
+                    </pic:cNvPicPr>
+                  </pic:nvPicPr>
+                  <pic:blipFill>
+                    <a:blip r:embed="rId16"/>
+                    <a:stretch>
+                      <a:fillRect/>
+                    </a:stretch>
+                  </pic:blipFill>
+                  <pic:spPr>
+                    <a:xfrm>
+                      <a:off x="0" y="0"/>
+                      <a:ext cx="3878580" cy="4991100"/>
+                    </a:xfrm>
+                    <a:prstGeom prst="rect">
+                      <a:avLst/>
+                    </a:prstGeom>
+                    <a:noFill/>
+                    <a:ln>
+                      <a:noFill/>
+                    </a:ln>
+                  </pic:spPr>
+                </pic:pic>
+              </a:graphicData>
+            </a:graphic>
+          </wp:inline>
+        </w:drawing>
+      </w:r>
     </w:p>
     <w:p>
       <w:pPr>
@@ -3825,7 +4069,21 @@
           <w:rFonts w:hint="default"/>
           <w:lang w:val="uk-UA"/>
         </w:rPr>
-        <w:t xml:space="preserve">Рисунок 2 – </w:t>
+        <w:t xml:space="preserve">Рисунок </w:t>
+      </w:r>
+      <w:r>
+        <w:rPr>
+          <w:rFonts w:hint="default"/>
+          <w:lang w:val="en-US"/>
+        </w:rPr>
+        <w:t>9</w:t>
+      </w:r>
+      <w:r>
+        <w:rPr>
+          <w:rFonts w:hint="default"/>
+          <w:lang w:val="uk-UA"/>
+        </w:rPr>
+        <w:t xml:space="preserve"> – Шлях до файлів з ключовими словами</w:t>
       </w:r>
     </w:p>
     <w:p>
@@ -3880,7 +4138,7 @@
           <w:rFonts w:hint="default"/>
           <w:b w:val="0"/>
           <w:bCs w:val="0"/>
-          <w:lang w:val="uk-UA"/>
+          <w:lang w:val="en-US"/>
         </w:rPr>
       </w:pPr>
       <w:r>
@@ -3890,37 +4148,46 @@
           <w:bCs w:val="0"/>
           <w:lang w:val="uk-UA"/>
         </w:rPr>
-        <w:t>В ході виконання практикуму було ...</w:t>
-      </w:r>
-    </w:p>
-    <w:p>
-      <w:pPr>
-        <w:pStyle w:val="7"/>
-        <w:bidi w:val="0"/>
+        <w:t xml:space="preserve">В ході виконання практикуму було розроблено рішення для пришвидшення алгоритмів пошуку і виконання специфічних задач у текстових файлах різної кількості і різних розмірів. Було проведено експерименти зі швидкодією цих алгоритмів та пришвидшено роботу алгоритму з попередньої лабораторної. Було застосовано рекурсивний підхід у вирішенні задач з паралельністю з використанням </w:t>
+      </w:r>
+      <w:r>
         <w:rPr>
           <w:rFonts w:hint="default"/>
           <w:b w:val="0"/>
           <w:bCs w:val="0"/>
-          <w:lang w:val="uk-UA"/>
-        </w:rPr>
-      </w:pPr>
-      <w:r>
+          <w:lang w:val="en-US"/>
+        </w:rPr>
+        <w:t>ForkJoinFramework.</w:t>
+      </w:r>
+    </w:p>
+    <w:p>
+      <w:pPr>
+        <w:pStyle w:val="7"/>
+        <w:bidi w:val="0"/>
         <w:rPr>
           <w:rFonts w:hint="default"/>
           <w:b w:val="0"/>
           <w:bCs w:val="0"/>
           <w:lang w:val="uk-UA"/>
         </w:rPr>
-        <w:t>У звіті наявні скріншоти з прикладами результатів роботи коду, а також опис роботи коду та пояснення результатів. Вперше використано такі класи, інтерфейси, методи та ключові слова: ForkJoinTask</w:t>
-      </w:r>
+      </w:pPr>
       <w:r>
         <w:rPr>
           <w:rFonts w:hint="default"/>
           <w:b w:val="0"/>
           <w:bCs w:val="0"/>
-          <w:lang w:val="en-US"/>
-        </w:rPr>
-        <w:t>, ForkJoinPool, invokeAll()</w:t>
+          <w:lang w:val="uk-UA"/>
+        </w:rPr>
+        <w:t>У звіті наявні скріншоти з прикладами результатів роботи коду, а також опис роботи коду та пояснення результатів. Вперше використано такі класи, інтерфейси, методи та ключові слова: ForkJoinTask</w:t>
+      </w:r>
+      <w:r>
+        <w:rPr>
+          <w:rFonts w:hint="default"/>
+          <w:b w:val="0"/>
+          <w:bCs w:val="0"/>
+          <w:lang w:val="en-US"/>
+        </w:rPr>
+        <w:t>, ForkJoinPool, invokeAll(), fork()</w:t>
       </w:r>
       <w:r>
         <w:rPr>
@@ -3929,6 +4196,8 @@
         </w:rPr>
         <w:t>.</w:t>
       </w:r>
+      <w:bookmarkStart w:id="0" w:name="_GoBack"/>
+      <w:bookmarkEnd w:id="0"/>
     </w:p>
     <w:p>
       <w:pPr>

</xml_diff>